<commit_message>
Added several more questions to the class 2 quiz
</commit_message>
<xml_diff>
--- a/homework/Pythonlearn-02-Quiz.docx
+++ b/homework/Pythonlearn-02-Quiz.docx
@@ -459,50 +459,50 @@
     <w:p/>
     <w:p>
       <w:r>
+        <w:t xml:space="preserve">Q5) </w:t>
+      </w:r>
+      <w:r>
+        <w:t xml:space="preserve">Which print statement will </w:t>
+      </w:r>
+      <w:r>
+        <w:rPr>
+          <w:i/>
+        </w:rPr>
+        <w:t>never run</w:t>
+      </w:r>
+      <w:r>
+        <w:t>?</w:t>
+      </w:r>
+    </w:p>
+    <w:p/>
+    <w:p>
+      <w:pPr>
+        <w:rPr>
+          <w:b/>
+          <w:i/>
+        </w:rPr>
+      </w:pPr>
+      <w:r>
+        <w:rPr>
+          <w:b/>
+          <w:i/>
+        </w:rPr>
+        <w:t>if x &lt; 5:</w:t>
+      </w:r>
+    </w:p>
+    <w:p>
+      <w:pPr>
+        <w:rPr>
+          <w:b/>
+          <w:i/>
+        </w:rPr>
+      </w:pPr>
+      <w:r>
+        <w:rPr>
+          <w:b/>
+          <w:i/>
+        </w:rPr>
         <w:lastRenderedPageBreak/>
-        <w:t xml:space="preserve">Q5) </w:t>
-      </w:r>
-      <w:r>
-        <w:t xml:space="preserve">Which print statement will </w:t>
-      </w:r>
-      <w:r>
-        <w:rPr>
-          <w:i/>
-        </w:rPr>
-        <w:t>never run</w:t>
-      </w:r>
-      <w:r>
-        <w:t>?</w:t>
-      </w:r>
-    </w:p>
-    <w:p/>
-    <w:p>
-      <w:pPr>
-        <w:rPr>
-          <w:b/>
-          <w:i/>
-        </w:rPr>
-      </w:pPr>
-      <w:r>
-        <w:rPr>
-          <w:b/>
-          <w:i/>
-        </w:rPr>
-        <w:t>if x &lt; 5:</w:t>
-      </w:r>
-    </w:p>
-    <w:p>
-      <w:pPr>
-        <w:rPr>
-          <w:b/>
-          <w:i/>
-        </w:rPr>
-      </w:pPr>
-      <w:r>
-        <w:rPr>
-          <w:b/>
-          <w:i/>
-        </w:rPr>
         <w:t xml:space="preserve">  print("x is smaller than 5")</w:t>
       </w:r>
     </w:p>
@@ -572,14 +572,7 @@
           <w:b/>
           <w:i/>
         </w:rPr>
-        <w:t xml:space="preserve">  print("x is five")</w:t>
-      </w:r>
-      <w:r>
-        <w:rPr>
-          <w:b/>
-          <w:i/>
-        </w:rPr>
-        <w:t xml:space="preserve"> </w:t>
+        <w:t xml:space="preserve">  print("x is five") </w:t>
       </w:r>
     </w:p>
     <w:p>
@@ -628,6 +621,383 @@
     </w:p>
     <w:p/>
     <w:p>
+      <w:r>
+        <w:t>Q</w:t>
+      </w:r>
+      <w:r>
+        <w:t>6</w:t>
+      </w:r>
+      <w:r>
+        <w:t xml:space="preserve">) </w:t>
+      </w:r>
+      <w:r>
+        <w:t>If x is 5, what will print out?</w:t>
+      </w:r>
+    </w:p>
+    <w:p/>
+    <w:p>
+      <w:pPr>
+        <w:rPr>
+          <w:b/>
+          <w:i/>
+        </w:rPr>
+      </w:pPr>
+      <w:r>
+        <w:rPr>
+          <w:b/>
+          <w:i/>
+        </w:rPr>
+        <w:t>if x &gt; -1:</w:t>
+      </w:r>
+    </w:p>
+    <w:p>
+      <w:pPr>
+        <w:rPr>
+          <w:b/>
+          <w:i/>
+        </w:rPr>
+      </w:pPr>
+      <w:r>
+        <w:rPr>
+          <w:b/>
+          <w:i/>
+        </w:rPr>
+        <w:t xml:space="preserve">  if x &gt; 22:</w:t>
+      </w:r>
+    </w:p>
+    <w:p>
+      <w:pPr>
+        <w:rPr>
+          <w:b/>
+          <w:i/>
+        </w:rPr>
+      </w:pPr>
+      <w:r>
+        <w:rPr>
+          <w:b/>
+          <w:i/>
+        </w:rPr>
+        <w:t xml:space="preserve">    print("</w:t>
+      </w:r>
+      <w:proofErr w:type="spellStart"/>
+      <w:r>
+        <w:rPr>
+          <w:b/>
+          <w:i/>
+        </w:rPr>
+        <w:t>Blimblam</w:t>
+      </w:r>
+      <w:proofErr w:type="spellEnd"/>
+      <w:r>
+        <w:rPr>
+          <w:b/>
+          <w:i/>
+        </w:rPr>
+        <w:t>")</w:t>
+      </w:r>
+    </w:p>
+    <w:p>
+      <w:pPr>
+        <w:rPr>
+          <w:b/>
+          <w:i/>
+        </w:rPr>
+      </w:pPr>
+      <w:r>
+        <w:rPr>
+          <w:b/>
+          <w:i/>
+        </w:rPr>
+        <w:t xml:space="preserve">  </w:t>
+      </w:r>
+      <w:proofErr w:type="spellStart"/>
+      <w:r>
+        <w:rPr>
+          <w:b/>
+          <w:i/>
+        </w:rPr>
+        <w:t>elif</w:t>
+      </w:r>
+      <w:proofErr w:type="spellEnd"/>
+      <w:r>
+        <w:rPr>
+          <w:b/>
+          <w:i/>
+        </w:rPr>
+        <w:t xml:space="preserve"> x &lt; 10:</w:t>
+      </w:r>
+    </w:p>
+    <w:p>
+      <w:pPr>
+        <w:rPr>
+          <w:b/>
+          <w:i/>
+        </w:rPr>
+      </w:pPr>
+      <w:r>
+        <w:rPr>
+          <w:b/>
+          <w:i/>
+        </w:rPr>
+        <w:t xml:space="preserve">    print("</w:t>
+      </w:r>
+      <w:proofErr w:type="spellStart"/>
+      <w:r>
+        <w:rPr>
+          <w:b/>
+          <w:i/>
+        </w:rPr>
+        <w:t>Simsam</w:t>
+      </w:r>
+      <w:proofErr w:type="spellEnd"/>
+      <w:r>
+        <w:rPr>
+          <w:b/>
+          <w:i/>
+        </w:rPr>
+        <w:t>")</w:t>
+      </w:r>
+    </w:p>
+    <w:p>
+      <w:pPr>
+        <w:rPr>
+          <w:b/>
+          <w:i/>
+        </w:rPr>
+      </w:pPr>
+      <w:r>
+        <w:rPr>
+          <w:b/>
+          <w:i/>
+        </w:rPr>
+        <w:t xml:space="preserve">  else:</w:t>
+      </w:r>
+    </w:p>
+    <w:p>
+      <w:pPr>
+        <w:rPr>
+          <w:b/>
+          <w:i/>
+        </w:rPr>
+      </w:pPr>
+      <w:r>
+        <w:rPr>
+          <w:b/>
+          <w:i/>
+        </w:rPr>
+        <w:t xml:space="preserve">    print("Jimjam")</w:t>
+      </w:r>
+    </w:p>
+    <w:p>
+      <w:pPr>
+        <w:rPr>
+          <w:b/>
+          <w:i/>
+        </w:rPr>
+      </w:pPr>
+      <w:r>
+        <w:rPr>
+          <w:b/>
+          <w:i/>
+        </w:rPr>
+        <w:t>else:</w:t>
+      </w:r>
+    </w:p>
+    <w:p>
+      <w:pPr>
+        <w:rPr>
+          <w:b/>
+          <w:i/>
+        </w:rPr>
+      </w:pPr>
+      <w:r>
+        <w:rPr>
+          <w:b/>
+          <w:i/>
+        </w:rPr>
+        <w:t xml:space="preserve">  print("Flimflam")</w:t>
+      </w:r>
+    </w:p>
+    <w:p>
+      <w:pPr>
+        <w:rPr>
+          <w:b/>
+          <w:i/>
+        </w:rPr>
+      </w:pPr>
+    </w:p>
+    <w:p>
+      <w:pPr>
+        <w:pStyle w:val="ListParagraph"/>
+        <w:numPr>
+          <w:ilvl w:val="0"/>
+          <w:numId w:val="6"/>
+        </w:numPr>
+      </w:pPr>
+      <w:proofErr w:type="spellStart"/>
+      <w:r>
+        <w:t>Blimblam</w:t>
+      </w:r>
+      <w:proofErr w:type="spellEnd"/>
+    </w:p>
+    <w:p>
+      <w:pPr>
+        <w:pStyle w:val="ListParagraph"/>
+        <w:numPr>
+          <w:ilvl w:val="0"/>
+          <w:numId w:val="6"/>
+        </w:numPr>
+      </w:pPr>
+      <w:r>
+        <w:t>Flimflam</w:t>
+      </w:r>
+    </w:p>
+    <w:p>
+      <w:pPr>
+        <w:pStyle w:val="ListParagraph"/>
+        <w:numPr>
+          <w:ilvl w:val="0"/>
+          <w:numId w:val="6"/>
+        </w:numPr>
+      </w:pPr>
+      <w:proofErr w:type="spellStart"/>
+      <w:r>
+        <w:t>Simsam</w:t>
+      </w:r>
+      <w:proofErr w:type="spellEnd"/>
+    </w:p>
+    <w:p>
+      <w:pPr>
+        <w:pStyle w:val="ListParagraph"/>
+        <w:numPr>
+          <w:ilvl w:val="0"/>
+          <w:numId w:val="6"/>
+        </w:numPr>
+      </w:pPr>
+      <w:r>
+        <w:t>Jimjam</w:t>
+      </w:r>
+    </w:p>
+    <w:p>
+      <w:pPr>
+        <w:rPr>
+          <w:rFonts w:asciiTheme="minorHAnsi" w:hAnsiTheme="minorHAnsi" w:cstheme="minorHAnsi"/>
+        </w:rPr>
+      </w:pPr>
+    </w:p>
+    <w:p>
+      <w:pPr>
+        <w:rPr>
+          <w:rFonts w:asciiTheme="minorHAnsi" w:hAnsiTheme="minorHAnsi" w:cstheme="minorHAnsi"/>
+          <w:b/>
+          <w:i/>
+        </w:rPr>
+      </w:pPr>
+      <w:r>
+        <w:rPr>
+          <w:rFonts w:asciiTheme="minorHAnsi" w:hAnsiTheme="minorHAnsi" w:cstheme="minorHAnsi"/>
+        </w:rPr>
+        <w:t xml:space="preserve">Q7) </w:t>
+      </w:r>
+      <w:r>
+        <w:rPr>
+          <w:rFonts w:asciiTheme="minorHAnsi" w:hAnsiTheme="minorHAnsi" w:cstheme="minorHAnsi"/>
+          <w:color w:val="495057"/>
+          <w:shd w:val="clear" w:color="auto" w:fill="FFFFFF"/>
+        </w:rPr>
+        <w:t>The right way to use the input() to read a number is like this:</w:t>
+      </w:r>
+      <w:r>
+        <w:rPr>
+          <w:rFonts w:asciiTheme="minorHAnsi" w:hAnsiTheme="minorHAnsi" w:cstheme="minorHAnsi"/>
+          <w:color w:val="495057"/>
+        </w:rPr>
+        <w:br/>
+      </w:r>
+      <w:r>
+        <w:rPr>
+          <w:rFonts w:asciiTheme="minorHAnsi" w:hAnsiTheme="minorHAnsi" w:cstheme="minorHAnsi"/>
+          <w:color w:val="495057"/>
+        </w:rPr>
+        <w:br/>
+      </w:r>
+      <w:r>
+        <w:rPr>
+          <w:rFonts w:asciiTheme="minorHAnsi" w:hAnsiTheme="minorHAnsi" w:cstheme="minorHAnsi"/>
+          <w:b/>
+          <w:i/>
+          <w:color w:val="495057"/>
+          <w:shd w:val="clear" w:color="auto" w:fill="FFFFFF"/>
+        </w:rPr>
+        <w:t>age = input("Enter your age: ")</w:t>
+      </w:r>
+      <w:r>
+        <w:rPr>
+          <w:rFonts w:asciiTheme="minorHAnsi" w:hAnsiTheme="minorHAnsi" w:cstheme="minorHAnsi"/>
+          <w:b/>
+          <w:i/>
+          <w:color w:val="495057"/>
+        </w:rPr>
+        <w:br/>
+      </w:r>
+      <w:r>
+        <w:rPr>
+          <w:rFonts w:asciiTheme="minorHAnsi" w:hAnsiTheme="minorHAnsi" w:cstheme="minorHAnsi"/>
+          <w:b/>
+          <w:i/>
+          <w:color w:val="495057"/>
+          <w:shd w:val="clear" w:color="auto" w:fill="FFFFFF"/>
+        </w:rPr>
+        <w:t xml:space="preserve">age = </w:t>
+      </w:r>
+      <w:proofErr w:type="spellStart"/>
+      <w:r>
+        <w:rPr>
+          <w:rFonts w:asciiTheme="minorHAnsi" w:hAnsiTheme="minorHAnsi" w:cstheme="minorHAnsi"/>
+          <w:b/>
+          <w:i/>
+          <w:color w:val="495057"/>
+          <w:shd w:val="clear" w:color="auto" w:fill="FFFFFF"/>
+        </w:rPr>
+        <w:t>int</w:t>
+      </w:r>
+      <w:proofErr w:type="spellEnd"/>
+      <w:r>
+        <w:rPr>
+          <w:rFonts w:asciiTheme="minorHAnsi" w:hAnsiTheme="minorHAnsi" w:cstheme="minorHAnsi"/>
+          <w:b/>
+          <w:i/>
+          <w:color w:val="495057"/>
+          <w:shd w:val="clear" w:color="auto" w:fill="FFFFFF"/>
+        </w:rPr>
+        <w:t>(age) # convert age to a number</w:t>
+      </w:r>
+    </w:p>
+    <w:p/>
+    <w:p/>
+    <w:p>
+      <w:pPr>
+        <w:pStyle w:val="ListParagraph"/>
+        <w:numPr>
+          <w:ilvl w:val="0"/>
+          <w:numId w:val="7"/>
+        </w:numPr>
+      </w:pPr>
+      <w:r>
+        <w:t>True</w:t>
+      </w:r>
+    </w:p>
+    <w:p>
+      <w:pPr>
+        <w:pStyle w:val="ListParagraph"/>
+        <w:numPr>
+          <w:ilvl w:val="0"/>
+          <w:numId w:val="7"/>
+        </w:numPr>
+      </w:pPr>
+      <w:r>
+        <w:t>False</w:t>
+      </w:r>
       <w:bookmarkStart w:id="0" w:name="_GoBack"/>
       <w:bookmarkEnd w:id="0"/>
     </w:p>
@@ -644,6 +1014,184 @@
 <file path=word/numbering.xml><?xml version="1.0" encoding="utf-8"?>
 <w:numbering xmlns:wpc="http://schemas.microsoft.com/office/word/2010/wordprocessingCanvas" xmlns:cx="http://schemas.microsoft.com/office/drawing/2014/chartex" xmlns:cx1="http://schemas.microsoft.com/office/drawing/2015/9/8/chartex" xmlns:cx2="http://schemas.microsoft.com/office/drawing/2015/10/21/chartex" xmlns:cx3="http://schemas.microsoft.com/office/drawing/2016/5/9/chartex" xmlns:cx4="http://schemas.microsoft.com/office/drawing/2016/5/10/chartex" xmlns:cx5="http://schemas.microsoft.com/office/drawing/2016/5/11/chartex" xmlns:cx6="http://schemas.microsoft.com/office/drawing/2016/5/12/chartex" xmlns:cx7="http://schemas.microsoft.com/office/drawing/2016/5/13/chartex" xmlns:cx8="http://schemas.microsoft.com/office/drawing/2016/5/14/chartex" xmlns:mc="http://schemas.openxmlformats.org/markup-compatibility/2006" xmlns:aink="http://schemas.microsoft.com/office/drawing/2016/ink" xmlns:am3d="http://schemas.microsoft.com/office/drawing/2017/model3d" xmlns:o="urn:schemas-microsoft-com:office:office" xmlns:r="http://schemas.openxmlformats.org/officeDocument/2006/relationships" xmlns:m="http://schemas.openxmlformats.org/officeDocument/2006/math" xmlns:v="urn:schemas-microsoft-com:vml" xmlns:wp14="http://schemas.microsoft.com/office/word/2010/wordprocessingDrawing" xmlns:wp="http://schemas.openxmlformats.org/drawingml/2006/wordprocessingDrawing" xmlns:w10="urn:schemas-microsoft-com:office:word" xmlns:w="http://schemas.openxmlformats.org/wordprocessingml/2006/main" xmlns:w14="http://schemas.microsoft.com/office/word/2010/wordml" xmlns:w15="http://schemas.microsoft.com/office/word/2012/wordml" xmlns:w16cid="http://schemas.microsoft.com/office/word/2016/wordml/cid" xmlns:w16se="http://schemas.microsoft.com/office/word/2015/wordml/symex" xmlns:wpg="http://schemas.microsoft.com/office/word/2010/wordprocessingGroup" xmlns:wpi="http://schemas.microsoft.com/office/word/2010/wordprocessingInk" xmlns:wne="http://schemas.microsoft.com/office/word/2006/wordml" xmlns:wps="http://schemas.microsoft.com/office/word/2010/wordprocessingShape" mc:Ignorable="w14 w15 w16se w16cid wp14">
   <w:abstractNum w:abstractNumId="0" w15:restartNumberingAfterBreak="0">
+    <w:nsid w:val="246324A2"/>
+    <w:multiLevelType w:val="hybridMultilevel"/>
+    <w:tmpl w:val="E9C00F56"/>
+    <w:lvl w:ilvl="0" w:tplc="04090017">
+      <w:start w:val="1"/>
+      <w:numFmt w:val="lowerLetter"/>
+      <w:lvlText w:val="%1)"/>
+      <w:lvlJc w:val="left"/>
+      <w:pPr>
+        <w:ind w:left="720" w:hanging="360"/>
+      </w:pPr>
+      <w:rPr>
+        <w:rFonts w:hint="default"/>
+      </w:rPr>
+    </w:lvl>
+    <w:lvl w:ilvl="1" w:tplc="04090019" w:tentative="1">
+      <w:start w:val="1"/>
+      <w:numFmt w:val="lowerLetter"/>
+      <w:lvlText w:val="%2."/>
+      <w:lvlJc w:val="left"/>
+      <w:pPr>
+        <w:ind w:left="1440" w:hanging="360"/>
+      </w:pPr>
+    </w:lvl>
+    <w:lvl w:ilvl="2" w:tplc="0409001B" w:tentative="1">
+      <w:start w:val="1"/>
+      <w:numFmt w:val="lowerRoman"/>
+      <w:lvlText w:val="%3."/>
+      <w:lvlJc w:val="right"/>
+      <w:pPr>
+        <w:ind w:left="2160" w:hanging="180"/>
+      </w:pPr>
+    </w:lvl>
+    <w:lvl w:ilvl="3" w:tplc="0409000F" w:tentative="1">
+      <w:start w:val="1"/>
+      <w:numFmt w:val="decimal"/>
+      <w:lvlText w:val="%4."/>
+      <w:lvlJc w:val="left"/>
+      <w:pPr>
+        <w:ind w:left="2880" w:hanging="360"/>
+      </w:pPr>
+    </w:lvl>
+    <w:lvl w:ilvl="4" w:tplc="04090019" w:tentative="1">
+      <w:start w:val="1"/>
+      <w:numFmt w:val="lowerLetter"/>
+      <w:lvlText w:val="%5."/>
+      <w:lvlJc w:val="left"/>
+      <w:pPr>
+        <w:ind w:left="3600" w:hanging="360"/>
+      </w:pPr>
+    </w:lvl>
+    <w:lvl w:ilvl="5" w:tplc="0409001B" w:tentative="1">
+      <w:start w:val="1"/>
+      <w:numFmt w:val="lowerRoman"/>
+      <w:lvlText w:val="%6."/>
+      <w:lvlJc w:val="right"/>
+      <w:pPr>
+        <w:ind w:left="4320" w:hanging="180"/>
+      </w:pPr>
+    </w:lvl>
+    <w:lvl w:ilvl="6" w:tplc="0409000F" w:tentative="1">
+      <w:start w:val="1"/>
+      <w:numFmt w:val="decimal"/>
+      <w:lvlText w:val="%7."/>
+      <w:lvlJc w:val="left"/>
+      <w:pPr>
+        <w:ind w:left="5040" w:hanging="360"/>
+      </w:pPr>
+    </w:lvl>
+    <w:lvl w:ilvl="7" w:tplc="04090019" w:tentative="1">
+      <w:start w:val="1"/>
+      <w:numFmt w:val="lowerLetter"/>
+      <w:lvlText w:val="%8."/>
+      <w:lvlJc w:val="left"/>
+      <w:pPr>
+        <w:ind w:left="5760" w:hanging="360"/>
+      </w:pPr>
+    </w:lvl>
+    <w:lvl w:ilvl="8" w:tplc="0409001B" w:tentative="1">
+      <w:start w:val="1"/>
+      <w:numFmt w:val="lowerRoman"/>
+      <w:lvlText w:val="%9."/>
+      <w:lvlJc w:val="right"/>
+      <w:pPr>
+        <w:ind w:left="6480" w:hanging="180"/>
+      </w:pPr>
+    </w:lvl>
+  </w:abstractNum>
+  <w:abstractNum w:abstractNumId="1" w15:restartNumberingAfterBreak="0">
+    <w:nsid w:val="2CB00E1E"/>
+    <w:multiLevelType w:val="hybridMultilevel"/>
+    <w:tmpl w:val="72B4EC0A"/>
+    <w:lvl w:ilvl="0" w:tplc="04090017">
+      <w:start w:val="1"/>
+      <w:numFmt w:val="lowerLetter"/>
+      <w:lvlText w:val="%1)"/>
+      <w:lvlJc w:val="left"/>
+      <w:pPr>
+        <w:ind w:left="720" w:hanging="360"/>
+      </w:pPr>
+      <w:rPr>
+        <w:rFonts w:hint="default"/>
+      </w:rPr>
+    </w:lvl>
+    <w:lvl w:ilvl="1" w:tplc="04090019" w:tentative="1">
+      <w:start w:val="1"/>
+      <w:numFmt w:val="lowerLetter"/>
+      <w:lvlText w:val="%2."/>
+      <w:lvlJc w:val="left"/>
+      <w:pPr>
+        <w:ind w:left="1440" w:hanging="360"/>
+      </w:pPr>
+    </w:lvl>
+    <w:lvl w:ilvl="2" w:tplc="0409001B" w:tentative="1">
+      <w:start w:val="1"/>
+      <w:numFmt w:val="lowerRoman"/>
+      <w:lvlText w:val="%3."/>
+      <w:lvlJc w:val="right"/>
+      <w:pPr>
+        <w:ind w:left="2160" w:hanging="180"/>
+      </w:pPr>
+    </w:lvl>
+    <w:lvl w:ilvl="3" w:tplc="0409000F" w:tentative="1">
+      <w:start w:val="1"/>
+      <w:numFmt w:val="decimal"/>
+      <w:lvlText w:val="%4."/>
+      <w:lvlJc w:val="left"/>
+      <w:pPr>
+        <w:ind w:left="2880" w:hanging="360"/>
+      </w:pPr>
+    </w:lvl>
+    <w:lvl w:ilvl="4" w:tplc="04090019" w:tentative="1">
+      <w:start w:val="1"/>
+      <w:numFmt w:val="lowerLetter"/>
+      <w:lvlText w:val="%5."/>
+      <w:lvlJc w:val="left"/>
+      <w:pPr>
+        <w:ind w:left="3600" w:hanging="360"/>
+      </w:pPr>
+    </w:lvl>
+    <w:lvl w:ilvl="5" w:tplc="0409001B" w:tentative="1">
+      <w:start w:val="1"/>
+      <w:numFmt w:val="lowerRoman"/>
+      <w:lvlText w:val="%6."/>
+      <w:lvlJc w:val="right"/>
+      <w:pPr>
+        <w:ind w:left="4320" w:hanging="180"/>
+      </w:pPr>
+    </w:lvl>
+    <w:lvl w:ilvl="6" w:tplc="0409000F" w:tentative="1">
+      <w:start w:val="1"/>
+      <w:numFmt w:val="decimal"/>
+      <w:lvlText w:val="%7."/>
+      <w:lvlJc w:val="left"/>
+      <w:pPr>
+        <w:ind w:left="5040" w:hanging="360"/>
+      </w:pPr>
+    </w:lvl>
+    <w:lvl w:ilvl="7" w:tplc="04090019" w:tentative="1">
+      <w:start w:val="1"/>
+      <w:numFmt w:val="lowerLetter"/>
+      <w:lvlText w:val="%8."/>
+      <w:lvlJc w:val="left"/>
+      <w:pPr>
+        <w:ind w:left="5760" w:hanging="360"/>
+      </w:pPr>
+    </w:lvl>
+    <w:lvl w:ilvl="8" w:tplc="0409001B" w:tentative="1">
+      <w:start w:val="1"/>
+      <w:numFmt w:val="lowerRoman"/>
+      <w:lvlText w:val="%9."/>
+      <w:lvlJc w:val="right"/>
+      <w:pPr>
+        <w:ind w:left="6480" w:hanging="180"/>
+      </w:pPr>
+    </w:lvl>
+  </w:abstractNum>
+  <w:abstractNum w:abstractNumId="2" w15:restartNumberingAfterBreak="0">
     <w:nsid w:val="31F075EB"/>
     <w:multiLevelType w:val="hybridMultilevel"/>
     <w:tmpl w:val="D3B4336C"/>
@@ -732,7 +1280,7 @@
       </w:pPr>
     </w:lvl>
   </w:abstractNum>
-  <w:abstractNum w:abstractNumId="1" w15:restartNumberingAfterBreak="0">
+  <w:abstractNum w:abstractNumId="3" w15:restartNumberingAfterBreak="0">
     <w:nsid w:val="65DA225E"/>
     <w:multiLevelType w:val="hybridMultilevel"/>
     <w:tmpl w:val="E8AA6660"/>
@@ -821,7 +1369,7 @@
       </w:pPr>
     </w:lvl>
   </w:abstractNum>
-  <w:abstractNum w:abstractNumId="2" w15:restartNumberingAfterBreak="0">
+  <w:abstractNum w:abstractNumId="4" w15:restartNumberingAfterBreak="0">
     <w:nsid w:val="6BC66A54"/>
     <w:multiLevelType w:val="hybridMultilevel"/>
     <w:tmpl w:val="FC308B34"/>
@@ -910,7 +1458,7 @@
       </w:pPr>
     </w:lvl>
   </w:abstractNum>
-  <w:abstractNum w:abstractNumId="3" w15:restartNumberingAfterBreak="0">
+  <w:abstractNum w:abstractNumId="5" w15:restartNumberingAfterBreak="0">
     <w:nsid w:val="748553A4"/>
     <w:multiLevelType w:val="hybridMultilevel"/>
     <w:tmpl w:val="11EA957C"/>
@@ -999,7 +1547,7 @@
       </w:pPr>
     </w:lvl>
   </w:abstractNum>
-  <w:abstractNum w:abstractNumId="4" w15:restartNumberingAfterBreak="0">
+  <w:abstractNum w:abstractNumId="6" w15:restartNumberingAfterBreak="0">
     <w:nsid w:val="7BDC08B6"/>
     <w:multiLevelType w:val="hybridMultilevel"/>
     <w:tmpl w:val="F43C57F0"/>
@@ -1089,19 +1637,25 @@
     </w:lvl>
   </w:abstractNum>
   <w:num w:numId="1">
+    <w:abstractNumId w:val="5"/>
+  </w:num>
+  <w:num w:numId="2">
+    <w:abstractNumId w:val="6"/>
+  </w:num>
+  <w:num w:numId="3">
+    <w:abstractNumId w:val="4"/>
+  </w:num>
+  <w:num w:numId="4">
     <w:abstractNumId w:val="3"/>
   </w:num>
-  <w:num w:numId="2">
-    <w:abstractNumId w:val="4"/>
-  </w:num>
-  <w:num w:numId="3">
+  <w:num w:numId="5">
     <w:abstractNumId w:val="2"/>
   </w:num>
-  <w:num w:numId="4">
+  <w:num w:numId="6">
+    <w:abstractNumId w:val="0"/>
+  </w:num>
+  <w:num w:numId="7">
     <w:abstractNumId w:val="1"/>
-  </w:num>
-  <w:num w:numId="5">
-    <w:abstractNumId w:val="0"/>
   </w:num>
 </w:numbering>
 </file>
@@ -1499,6 +2053,10 @@
   <w:style w:type="paragraph" w:default="1" w:styleId="Normal">
     <w:name w:val="Normal"/>
     <w:qFormat/>
+    <w:rsid w:val="001A13F0"/>
+    <w:rPr>
+      <w:rFonts w:ascii="Times New Roman" w:eastAsia="Times New Roman" w:hAnsi="Times New Roman" w:cs="Times New Roman"/>
+    </w:rPr>
   </w:style>
   <w:style w:type="character" w:default="1" w:styleId="DefaultParagraphFont">
     <w:name w:val="Default Paragraph Font"/>
@@ -1537,6 +2095,9 @@
       <w:ind w:left="720"/>
       <w:contextualSpacing/>
     </w:pPr>
+    <w:rPr>
+      <w:rFonts w:asciiTheme="minorHAnsi" w:eastAsiaTheme="minorEastAsia" w:hAnsiTheme="minorHAnsi" w:cstheme="minorBidi"/>
+    </w:rPr>
   </w:style>
   <w:style w:type="table" w:styleId="TableGrid">
     <w:name w:val="Table Grid"/>

</xml_diff>